<commit_message>
Added new demo data set. Updated Documentation on MaAsLin and the merge_metadata.py script. Removed old test data set.
</commit_message>
<xml_diff>
--- a/doc/MaAsLin_User_Guide_v1.docx
+++ b/doc/MaAsLin_User_Guide_v1.docx
@@ -4,19 +4,19 @@
   <w:body>
     <w:p>
       <w:pPr>
-        <w:pStyle w:val="style23"/>
+        <w:pStyle w:val="style22"/>
       </w:pPr>
       <w:r>
         <w:rPr>
           <w:rFonts w:ascii="Arial" w:hAnsi="Arial"/>
           <w:sz w:val="56"/>
         </w:rPr>
-        <w:t>MaAsLin User Guide v1.0</w:t>
-      </w:r>
-    </w:p>
-    <w:p>
-      <w:pPr>
-        <w:pStyle w:val="style23"/>
+        <w:t>MaAsLin User Guide v2.0</w:t>
+      </w:r>
+    </w:p>
+    <w:p>
+      <w:pPr>
+        <w:pStyle w:val="style22"/>
       </w:pPr>
       <w:r>
         <w:rPr>
@@ -28,47 +28,39 @@
     </w:p>
     <w:p>
       <w:pPr>
-        <w:pStyle w:val="style23"/>
-      </w:pPr>
-      <w:r>
-        <w:rPr>
-          <w:rFonts w:ascii="Arial" w:hAnsi="Arial"/>
-        </w:rPr>
-      </w:r>
-    </w:p>
-    <w:p>
-      <w:pPr>
-        <w:pStyle w:val="style23"/>
-      </w:pPr>
-      <w:r>
-        <w:rPr>
-          <w:rFonts w:ascii="Arial" w:hAnsi="Arial"/>
-        </w:rPr>
-      </w:r>
-    </w:p>
-    <w:p>
-      <w:pPr>
-        <w:pStyle w:val="style23"/>
-      </w:pPr>
-      <w:r>
-        <w:rPr>
-          <w:rFonts w:ascii="Arial" w:hAnsi="Arial"/>
-        </w:rPr>
-      </w:r>
-    </w:p>
-    <w:p>
-      <w:pPr>
-        <w:pStyle w:val="style23"/>
-      </w:pPr>
-      <w:r>
-        <w:rPr>
-          <w:rFonts w:ascii="Arial" w:hAnsi="Arial"/>
-        </w:rPr>
-      </w:r>
-    </w:p>
-    <w:p>
-      <w:pPr>
-        <w:pStyle w:val="style23"/>
+        <w:pStyle w:val="style22"/>
+      </w:pPr>
+      <w:r>
+        <w:rPr/>
+      </w:r>
+    </w:p>
+    <w:p>
+      <w:pPr>
+        <w:pStyle w:val="style22"/>
+      </w:pPr>
+      <w:r>
+        <w:rPr/>
+      </w:r>
+    </w:p>
+    <w:p>
+      <w:pPr>
+        <w:pStyle w:val="style22"/>
+      </w:pPr>
+      <w:r>
+        <w:rPr/>
+      </w:r>
+    </w:p>
+    <w:p>
+      <w:pPr>
+        <w:pStyle w:val="style22"/>
+      </w:pPr>
+      <w:r>
+        <w:rPr/>
+      </w:r>
+    </w:p>
+    <w:p>
+      <w:pPr>
+        <w:pStyle w:val="style22"/>
       </w:pPr>
       <w:r>
         <w:rPr>
@@ -80,15 +72,15 @@
     </w:p>
     <w:p>
       <w:pPr>
-        <w:pStyle w:val="style23"/>
-      </w:pPr>
-      <w:r>
-        <w:rPr/>
-      </w:r>
-    </w:p>
-    <w:p>
-      <w:pPr>
-        <w:pStyle w:val="style23"/>
+        <w:pStyle w:val="style22"/>
+      </w:pPr>
+      <w:r>
+        <w:rPr/>
+      </w:r>
+    </w:p>
+    <w:p>
+      <w:pPr>
+        <w:pStyle w:val="style22"/>
         <w:pageBreakBefore/>
       </w:pPr>
       <w:r>
@@ -101,27 +93,23 @@
     </w:p>
     <w:p>
       <w:pPr>
-        <w:pStyle w:val="style23"/>
-      </w:pPr>
-      <w:r>
-        <w:rPr>
-          <w:rFonts w:ascii="Arial" w:hAnsi="Arial"/>
-        </w:rPr>
-      </w:r>
-    </w:p>
-    <w:p>
-      <w:pPr>
-        <w:pStyle w:val="style23"/>
-      </w:pPr>
-      <w:r>
-        <w:rPr>
-          <w:rFonts w:ascii="Arial" w:hAnsi="Arial"/>
-        </w:rPr>
-      </w:r>
-    </w:p>
-    <w:p>
-      <w:pPr>
-        <w:pStyle w:val="style23"/>
+        <w:pStyle w:val="style22"/>
+      </w:pPr>
+      <w:r>
+        <w:rPr/>
+      </w:r>
+    </w:p>
+    <w:p>
+      <w:pPr>
+        <w:pStyle w:val="style22"/>
+      </w:pPr>
+      <w:r>
+        <w:rPr/>
+      </w:r>
+    </w:p>
+    <w:p>
+      <w:pPr>
+        <w:pStyle w:val="style22"/>
       </w:pPr>
       <w:r>
         <w:rPr>
@@ -132,7 +120,7 @@
     </w:p>
     <w:p>
       <w:pPr>
-        <w:pStyle w:val="style23"/>
+        <w:pStyle w:val="style22"/>
       </w:pPr>
       <w:r>
         <w:rPr>
@@ -143,7 +131,7 @@
     </w:p>
     <w:p>
       <w:pPr>
-        <w:pStyle w:val="style23"/>
+        <w:pStyle w:val="style22"/>
       </w:pPr>
       <w:r>
         <w:rPr>
@@ -154,7 +142,7 @@
     </w:p>
     <w:p>
       <w:pPr>
-        <w:pStyle w:val="style23"/>
+        <w:pStyle w:val="style22"/>
       </w:pPr>
       <w:r>
         <w:rPr>
@@ -165,7 +153,7 @@
     </w:p>
     <w:p>
       <w:pPr>
-        <w:pStyle w:val="style23"/>
+        <w:pStyle w:val="style22"/>
       </w:pPr>
       <w:r>
         <w:rPr>
@@ -176,7 +164,7 @@
     </w:p>
     <w:p>
       <w:pPr>
-        <w:pStyle w:val="style23"/>
+        <w:pStyle w:val="style22"/>
       </w:pPr>
       <w:r>
         <w:rPr>
@@ -187,7 +175,7 @@
     </w:p>
     <w:p>
       <w:pPr>
-        <w:pStyle w:val="style23"/>
+        <w:pStyle w:val="style22"/>
       </w:pPr>
       <w:r>
         <w:rPr>
@@ -198,7 +186,7 @@
     </w:p>
     <w:p>
       <w:pPr>
-        <w:pStyle w:val="style23"/>
+        <w:pStyle w:val="style22"/>
         <w:pageBreakBefore/>
       </w:pPr>
       <w:r>
@@ -211,17 +199,15 @@
     </w:p>
     <w:p>
       <w:pPr>
-        <w:pStyle w:val="style23"/>
-      </w:pPr>
-      <w:r>
-        <w:rPr>
-          <w:rFonts w:ascii="Arial" w:hAnsi="Arial"/>
-        </w:rPr>
-      </w:r>
-    </w:p>
-    <w:p>
-      <w:pPr>
-        <w:pStyle w:val="style23"/>
+        <w:pStyle w:val="style22"/>
+      </w:pPr>
+      <w:r>
+        <w:rPr/>
+      </w:r>
+    </w:p>
+    <w:p>
+      <w:pPr>
+        <w:pStyle w:val="style22"/>
       </w:pPr>
       <w:r>
         <w:rPr>
@@ -232,17 +218,15 @@
     </w:p>
     <w:p>
       <w:pPr>
-        <w:pStyle w:val="style23"/>
-      </w:pPr>
-      <w:r>
-        <w:rPr>
-          <w:rFonts w:ascii="Arial" w:hAnsi="Arial"/>
-        </w:rPr>
-      </w:r>
-    </w:p>
-    <w:p>
-      <w:pPr>
-        <w:pStyle w:val="style23"/>
+        <w:pStyle w:val="style22"/>
+      </w:pPr>
+      <w:r>
+        <w:rPr/>
+      </w:r>
+    </w:p>
+    <w:p>
+      <w:pPr>
+        <w:pStyle w:val="style22"/>
       </w:pPr>
       <w:r>
         <w:rPr>
@@ -253,27 +237,23 @@
     </w:p>
     <w:p>
       <w:pPr>
-        <w:pStyle w:val="style23"/>
-      </w:pPr>
-      <w:r>
-        <w:rPr>
-          <w:rFonts w:ascii="Arial" w:hAnsi="Arial"/>
-        </w:rPr>
-      </w:r>
-    </w:p>
-    <w:p>
-      <w:pPr>
-        <w:pStyle w:val="style23"/>
-      </w:pPr>
-      <w:r>
-        <w:rPr>
-          <w:rFonts w:ascii="Arial" w:hAnsi="Arial"/>
-        </w:rPr>
-      </w:r>
-    </w:p>
-    <w:p>
-      <w:pPr>
-        <w:pStyle w:val="style23"/>
+        <w:pStyle w:val="style22"/>
+      </w:pPr>
+      <w:r>
+        <w:rPr/>
+      </w:r>
+    </w:p>
+    <w:p>
+      <w:pPr>
+        <w:pStyle w:val="style22"/>
+      </w:pPr>
+      <w:r>
+        <w:rPr/>
+      </w:r>
+    </w:p>
+    <w:p>
+      <w:pPr>
+        <w:pStyle w:val="style22"/>
         <w:pageBreakBefore/>
       </w:pPr>
       <w:r>
@@ -286,17 +266,15 @@
     </w:p>
     <w:p>
       <w:pPr>
-        <w:pStyle w:val="style23"/>
-      </w:pPr>
-      <w:r>
-        <w:rPr>
-          <w:rFonts w:ascii="Arial" w:hAnsi="Arial"/>
-        </w:rPr>
-      </w:r>
-    </w:p>
-    <w:p>
-      <w:pPr>
-        <w:pStyle w:val="style23"/>
+        <w:pStyle w:val="style22"/>
+      </w:pPr>
+      <w:r>
+        <w:rPr/>
+      </w:r>
+    </w:p>
+    <w:p>
+      <w:pPr>
+        <w:pStyle w:val="style22"/>
       </w:pPr>
       <w:r>
         <w:rPr>
@@ -307,15 +285,15 @@
     </w:p>
     <w:p>
       <w:pPr>
-        <w:pStyle w:val="style23"/>
-      </w:pPr>
-      <w:r>
-        <w:rPr/>
-      </w:r>
-    </w:p>
-    <w:p>
-      <w:pPr>
-        <w:pStyle w:val="style23"/>
+        <w:pStyle w:val="style22"/>
+      </w:pPr>
+      <w:r>
+        <w:rPr/>
+      </w:r>
+    </w:p>
+    <w:p>
+      <w:pPr>
+        <w:pStyle w:val="style22"/>
       </w:pPr>
       <w:r>
         <w:rPr>
@@ -334,15 +312,15 @@
     </w:p>
     <w:p>
       <w:pPr>
-        <w:pStyle w:val="style23"/>
-      </w:pPr>
-      <w:r>
-        <w:rPr/>
-      </w:r>
-    </w:p>
-    <w:p>
-      <w:pPr>
-        <w:pStyle w:val="style23"/>
+        <w:pStyle w:val="style22"/>
+      </w:pPr>
+      <w:r>
+        <w:rPr/>
+      </w:r>
+    </w:p>
+    <w:p>
+      <w:pPr>
+        <w:pStyle w:val="style22"/>
       </w:pPr>
       <w:r>
         <w:rPr>
@@ -361,27 +339,23 @@
     </w:p>
     <w:p>
       <w:pPr>
-        <w:pStyle w:val="style23"/>
-      </w:pPr>
-      <w:r>
-        <w:rPr>
-          <w:rFonts w:ascii="Arial" w:hAnsi="Arial"/>
-        </w:rPr>
-      </w:r>
-    </w:p>
-    <w:p>
-      <w:pPr>
-        <w:pStyle w:val="style23"/>
-      </w:pPr>
-      <w:r>
-        <w:rPr>
-          <w:rFonts w:ascii="Arial" w:hAnsi="Arial"/>
-        </w:rPr>
-      </w:r>
-    </w:p>
-    <w:p>
-      <w:pPr>
-        <w:pStyle w:val="style23"/>
+        <w:pStyle w:val="style22"/>
+      </w:pPr>
+      <w:r>
+        <w:rPr/>
+      </w:r>
+    </w:p>
+    <w:p>
+      <w:pPr>
+        <w:pStyle w:val="style22"/>
+      </w:pPr>
+      <w:r>
+        <w:rPr/>
+      </w:r>
+    </w:p>
+    <w:p>
+      <w:pPr>
+        <w:pStyle w:val="style22"/>
         <w:pageBreakBefore/>
       </w:pPr>
       <w:r>
@@ -394,17 +368,15 @@
     </w:p>
     <w:p>
       <w:pPr>
-        <w:pStyle w:val="style23"/>
-      </w:pPr>
-      <w:r>
-        <w:rPr>
-          <w:rFonts w:ascii="Arial" w:hAnsi="Arial"/>
-        </w:rPr>
-      </w:r>
-    </w:p>
-    <w:p>
-      <w:pPr>
-        <w:pStyle w:val="style23"/>
+        <w:pStyle w:val="style22"/>
+      </w:pPr>
+      <w:r>
+        <w:rPr/>
+      </w:r>
+    </w:p>
+    <w:p>
+      <w:pPr>
+        <w:pStyle w:val="style22"/>
       </w:pPr>
       <w:r>
         <w:rPr>
@@ -415,17 +387,15 @@
     </w:p>
     <w:p>
       <w:pPr>
-        <w:pStyle w:val="style23"/>
-      </w:pPr>
-      <w:r>
-        <w:rPr>
-          <w:rFonts w:ascii="Arial" w:hAnsi="Arial"/>
-        </w:rPr>
-      </w:r>
-    </w:p>
-    <w:p>
-      <w:pPr>
-        <w:pStyle w:val="style23"/>
+        <w:pStyle w:val="style22"/>
+      </w:pPr>
+      <w:r>
+        <w:rPr/>
+      </w:r>
+    </w:p>
+    <w:p>
+      <w:pPr>
+        <w:pStyle w:val="style22"/>
       </w:pPr>
       <w:r>
         <w:rPr>
@@ -436,7 +406,7 @@
     </w:p>
     <w:p>
       <w:pPr>
-        <w:pStyle w:val="style23"/>
+        <w:pStyle w:val="style22"/>
       </w:pPr>
       <w:r>
         <w:rPr>
@@ -447,17 +417,15 @@
     </w:p>
     <w:p>
       <w:pPr>
-        <w:pStyle w:val="style23"/>
-      </w:pPr>
-      <w:r>
-        <w:rPr>
-          <w:rFonts w:ascii="Arial" w:hAnsi="Arial"/>
-        </w:rPr>
-      </w:r>
-    </w:p>
-    <w:p>
-      <w:pPr>
-        <w:pStyle w:val="style23"/>
+        <w:pStyle w:val="style22"/>
+      </w:pPr>
+      <w:r>
+        <w:rPr/>
+      </w:r>
+    </w:p>
+    <w:p>
+      <w:pPr>
+        <w:pStyle w:val="style22"/>
       </w:pPr>
       <w:r>
         <w:rPr>
@@ -468,7 +436,7 @@
     </w:p>
     <w:p>
       <w:pPr>
-        <w:pStyle w:val="style23"/>
+        <w:pStyle w:val="style22"/>
       </w:pPr>
       <w:r>
         <w:rPr>
@@ -493,17 +461,15 @@
     </w:p>
     <w:p>
       <w:pPr>
-        <w:pStyle w:val="style23"/>
-      </w:pPr>
-      <w:r>
-        <w:rPr>
-          <w:rFonts w:ascii="Arial" w:hAnsi="Arial"/>
-        </w:rPr>
-      </w:r>
-    </w:p>
-    <w:p>
-      <w:pPr>
-        <w:pStyle w:val="style23"/>
+        <w:pStyle w:val="style22"/>
+      </w:pPr>
+      <w:r>
+        <w:rPr/>
+      </w:r>
+    </w:p>
+    <w:p>
+      <w:pPr>
+        <w:pStyle w:val="style22"/>
       </w:pPr>
       <w:r>
         <w:rPr>
@@ -514,18 +480,18 @@
     </w:p>
     <w:p>
       <w:pPr>
-        <w:pStyle w:val="style23"/>
-      </w:pPr>
-      <w:r>
-        <w:rPr>
-          <w:rFonts w:ascii="Arial" w:hAnsi="Arial"/>
-        </w:rPr>
-        <w:t>The R script file is using a call back programming pattern which allows one to add/modify specific code to customize analysis without touching the main MaAsLin engine. A generic R script is provided “Test.R” and can be renamed and used for any study. The R script can be modified to add quality control or formatting of data, add ecological measurements, affect the MFA visualization, or other changes.</w:t>
-      </w:r>
-    </w:p>
-    <w:p>
-      <w:pPr>
-        <w:pStyle w:val="style23"/>
+        <w:pStyle w:val="style22"/>
+      </w:pPr>
+      <w:r>
+        <w:rPr>
+          <w:rFonts w:ascii="Arial" w:hAnsi="Arial"/>
+        </w:rPr>
+        <w:t>The R script file is using a call back programming pattern which allows one to add/modify specific code to customize analysis without touching the main MaAsLin engine. A generic R script is provided “maaslin_demo.R” and can be renamed and used for any study. The R script can be modified to add quality control or formatting of data, add ecological measurements, affect the MFA visualization, or other changes.</w:t>
+      </w:r>
+    </w:p>
+    <w:p>
+      <w:pPr>
+        <w:pStyle w:val="style22"/>
         <w:pageBreakBefore/>
       </w:pPr>
       <w:r>
@@ -538,17 +504,15 @@
     </w:p>
     <w:p>
       <w:pPr>
-        <w:pStyle w:val="style23"/>
-      </w:pPr>
-      <w:r>
-        <w:rPr>
-          <w:rFonts w:ascii="Arial" w:hAnsi="Arial"/>
-        </w:rPr>
-      </w:r>
-    </w:p>
-    <w:p>
-      <w:pPr>
-        <w:pStyle w:val="style23"/>
+        <w:pStyle w:val="style22"/>
+      </w:pPr>
+      <w:r>
+        <w:rPr/>
+      </w:r>
+    </w:p>
+    <w:p>
+      <w:pPr>
+        <w:pStyle w:val="style22"/>
       </w:pPr>
       <w:r>
         <w:rPr>
@@ -559,7 +523,7 @@
     </w:p>
     <w:p>
       <w:pPr>
-        <w:pStyle w:val="style23"/>
+        <w:pStyle w:val="style22"/>
       </w:pPr>
       <w:r>
         <w:rPr>
@@ -570,7 +534,7 @@
     </w:p>
     <w:p>
       <w:pPr>
-        <w:pStyle w:val="style23"/>
+        <w:pStyle w:val="style22"/>
       </w:pPr>
       <w:r>
         <w:rPr>
@@ -581,7 +545,7 @@
     </w:p>
     <w:p>
       <w:pPr>
-        <w:pStyle w:val="style23"/>
+        <w:pStyle w:val="style22"/>
       </w:pPr>
       <w:r>
         <w:rPr>
@@ -592,7 +556,7 @@
     </w:p>
     <w:p>
       <w:pPr>
-        <w:pStyle w:val="style23"/>
+        <w:pStyle w:val="style22"/>
       </w:pPr>
       <w:r>
         <w:rPr>
@@ -603,7 +567,7 @@
     </w:p>
     <w:p>
       <w:pPr>
-        <w:pStyle w:val="style23"/>
+        <w:pStyle w:val="style22"/>
       </w:pPr>
       <w:r>
         <w:rPr>
@@ -614,7 +578,7 @@
     </w:p>
     <w:p>
       <w:pPr>
-        <w:pStyle w:val="style23"/>
+        <w:pStyle w:val="style22"/>
       </w:pPr>
       <w:r>
         <w:rPr>
@@ -625,7 +589,7 @@
     </w:p>
     <w:p>
       <w:pPr>
-        <w:pStyle w:val="style23"/>
+        <w:pStyle w:val="style22"/>
       </w:pPr>
       <w:r>
         <w:rPr>
@@ -636,27 +600,23 @@
     </w:p>
     <w:p>
       <w:pPr>
-        <w:pStyle w:val="style23"/>
-      </w:pPr>
-      <w:r>
-        <w:rPr>
-          <w:rFonts w:ascii="Arial" w:hAnsi="Arial"/>
-        </w:rPr>
-      </w:r>
-    </w:p>
-    <w:p>
-      <w:pPr>
-        <w:pStyle w:val="style23"/>
-      </w:pPr>
-      <w:r>
-        <w:rPr>
-          <w:rFonts w:ascii="Arial" w:hAnsi="Arial"/>
-        </w:rPr>
-      </w:r>
-    </w:p>
-    <w:p>
-      <w:pPr>
-        <w:pStyle w:val="style23"/>
+        <w:pStyle w:val="style22"/>
+      </w:pPr>
+      <w:r>
+        <w:rPr/>
+      </w:r>
+    </w:p>
+    <w:p>
+      <w:pPr>
+        <w:pStyle w:val="style22"/>
+      </w:pPr>
+      <w:r>
+        <w:rPr/>
+      </w:r>
+    </w:p>
+    <w:p>
+      <w:pPr>
+        <w:pStyle w:val="style22"/>
         <w:pageBreakBefore/>
       </w:pPr>
       <w:r>
@@ -669,17 +629,15 @@
     </w:p>
     <w:p>
       <w:pPr>
-        <w:pStyle w:val="style23"/>
-      </w:pPr>
-      <w:r>
-        <w:rPr>
-          <w:rFonts w:ascii="Arial" w:hAnsi="Arial"/>
-        </w:rPr>
-      </w:r>
-    </w:p>
-    <w:p>
-      <w:pPr>
-        <w:pStyle w:val="style23"/>
+        <w:pStyle w:val="style22"/>
+      </w:pPr>
+      <w:r>
+        <w:rPr/>
+      </w:r>
+    </w:p>
+    <w:p>
+      <w:pPr>
+        <w:pStyle w:val="style22"/>
       </w:pPr>
       <w:r>
         <w:rPr>
@@ -690,17 +648,15 @@
     </w:p>
     <w:p>
       <w:pPr>
-        <w:pStyle w:val="style23"/>
-      </w:pPr>
-      <w:r>
-        <w:rPr>
-          <w:rFonts w:ascii="Arial" w:hAnsi="Arial"/>
-        </w:rPr>
-      </w:r>
-    </w:p>
-    <w:p>
-      <w:pPr>
-        <w:pStyle w:val="style23"/>
+        <w:pStyle w:val="style22"/>
+      </w:pPr>
+      <w:r>
+        <w:rPr/>
+      </w:r>
+    </w:p>
+    <w:p>
+      <w:pPr>
+        <w:pStyle w:val="style22"/>
       </w:pPr>
       <w:r>
         <w:rPr>
@@ -711,17 +667,15 @@
     </w:p>
     <w:p>
       <w:pPr>
-        <w:pStyle w:val="style23"/>
-      </w:pPr>
-      <w:r>
-        <w:rPr>
-          <w:rFonts w:ascii="Arial" w:hAnsi="Arial"/>
-        </w:rPr>
-      </w:r>
-    </w:p>
-    <w:p>
-      <w:pPr>
-        <w:pStyle w:val="style23"/>
+        <w:pStyle w:val="style22"/>
+      </w:pPr>
+      <w:r>
+        <w:rPr/>
+      </w:r>
+    </w:p>
+    <w:p>
+      <w:pPr>
+        <w:pStyle w:val="style22"/>
       </w:pPr>
       <w:r>
         <w:rPr>
@@ -732,17 +686,15 @@
     </w:p>
     <w:p>
       <w:pPr>
-        <w:pStyle w:val="style23"/>
-      </w:pPr>
-      <w:r>
-        <w:rPr>
-          <w:rFonts w:ascii="Arial" w:hAnsi="Arial"/>
-        </w:rPr>
-      </w:r>
-    </w:p>
-    <w:p>
-      <w:pPr>
-        <w:pStyle w:val="style23"/>
+        <w:pStyle w:val="style22"/>
+      </w:pPr>
+      <w:r>
+        <w:rPr/>
+      </w:r>
+    </w:p>
+    <w:p>
+      <w:pPr>
+        <w:pStyle w:val="style22"/>
       </w:pPr>
       <w:r>
         <w:rPr>
@@ -753,15 +705,15 @@
     </w:p>
     <w:p>
       <w:pPr>
-        <w:pStyle w:val="style23"/>
-      </w:pPr>
-      <w:r>
-        <w:rPr/>
-      </w:r>
-    </w:p>
-    <w:p>
-      <w:pPr>
-        <w:pStyle w:val="style23"/>
+        <w:pStyle w:val="style22"/>
+      </w:pPr>
+      <w:r>
+        <w:rPr/>
+      </w:r>
+    </w:p>
+    <w:p>
+      <w:pPr>
+        <w:pStyle w:val="style22"/>
       </w:pPr>
       <w:r>
         <w:rPr>
@@ -772,15 +724,15 @@
     </w:p>
     <w:p>
       <w:pPr>
-        <w:pStyle w:val="style23"/>
-      </w:pPr>
-      <w:r>
-        <w:rPr/>
-      </w:r>
-    </w:p>
-    <w:p>
-      <w:pPr>
-        <w:pStyle w:val="style23"/>
+        <w:pStyle w:val="style22"/>
+      </w:pPr>
+      <w:r>
+        <w:rPr/>
+      </w:r>
+    </w:p>
+    <w:p>
+      <w:pPr>
+        <w:pStyle w:val="style22"/>
       </w:pPr>
       <w:r>
         <w:rPr>
@@ -791,7 +743,7 @@
     </w:p>
     <w:p>
       <w:pPr>
-        <w:pStyle w:val="style23"/>
+        <w:pStyle w:val="style22"/>
       </w:pPr>
       <w:r>
         <w:rPr>
@@ -804,7 +756,7 @@
     </w:p>
     <w:p>
       <w:pPr>
-        <w:pStyle w:val="style23"/>
+        <w:pStyle w:val="style22"/>
       </w:pPr>
       <w:r>
         <w:rPr>
@@ -817,7 +769,7 @@
     </w:p>
     <w:p>
       <w:pPr>
-        <w:pStyle w:val="style23"/>
+        <w:pStyle w:val="style22"/>
       </w:pPr>
       <w:r>
         <w:rPr>
@@ -830,7 +782,7 @@
     </w:p>
     <w:p>
       <w:pPr>
-        <w:pStyle w:val="style23"/>
+        <w:pStyle w:val="style22"/>
       </w:pPr>
       <w:r>
         <w:rPr>
@@ -838,22 +790,20 @@
           <w:i w:val="false"/>
           <w:iCs w:val="false"/>
         </w:rPr>
-        <w:t>v. An example is found in this project at maaslin/input/for_merge_metadata/maaslin_demo_metadata.txt</w:t>
-      </w:r>
-    </w:p>
-    <w:p>
-      <w:pPr>
-        <w:pStyle w:val="style23"/>
-      </w:pPr>
-      <w:r>
-        <w:rPr>
-          <w:rFonts w:ascii="Arial" w:hAnsi="Arial"/>
-        </w:rPr>
-      </w:r>
-    </w:p>
-    <w:p>
-      <w:pPr>
-        <w:pStyle w:val="style23"/>
+        <w:t>v. An example is found in this project at maaslin/input/for_merge_metadata/maaslin_demo_metadata.tsv</w:t>
+      </w:r>
+    </w:p>
+    <w:p>
+      <w:pPr>
+        <w:pStyle w:val="style22"/>
+      </w:pPr>
+      <w:r>
+        <w:rPr/>
+      </w:r>
+    </w:p>
+    <w:p>
+      <w:pPr>
+        <w:pStyle w:val="style22"/>
       </w:pPr>
       <w:r>
         <w:rPr>
@@ -864,17 +814,15 @@
     </w:p>
     <w:p>
       <w:pPr>
-        <w:pStyle w:val="style23"/>
-      </w:pPr>
-      <w:r>
-        <w:rPr>
-          <w:rFonts w:ascii="Arial" w:hAnsi="Arial"/>
-        </w:rPr>
-      </w:r>
-    </w:p>
-    <w:p>
-      <w:pPr>
-        <w:pStyle w:val="style23"/>
+        <w:pStyle w:val="style22"/>
+      </w:pPr>
+      <w:r>
+        <w:rPr/>
+      </w:r>
+    </w:p>
+    <w:p>
+      <w:pPr>
+        <w:pStyle w:val="style22"/>
       </w:pPr>
       <w:r>
         <w:rPr>
@@ -885,17 +833,15 @@
     </w:p>
     <w:p>
       <w:pPr>
-        <w:pStyle w:val="style23"/>
-      </w:pPr>
-      <w:r>
-        <w:rPr>
-          <w:rFonts w:ascii="Arial" w:hAnsi="Arial"/>
-        </w:rPr>
-      </w:r>
-    </w:p>
-    <w:p>
-      <w:pPr>
-        <w:pStyle w:val="style23"/>
+        <w:pStyle w:val="style22"/>
+      </w:pPr>
+      <w:r>
+        <w:rPr/>
+      </w:r>
+    </w:p>
+    <w:p>
+      <w:pPr>
+        <w:pStyle w:val="style22"/>
       </w:pPr>
       <w:r>
         <w:rPr>
@@ -906,7 +852,7 @@
     </w:p>
     <w:p>
       <w:pPr>
-        <w:pStyle w:val="style23"/>
+        <w:pStyle w:val="style22"/>
       </w:pPr>
       <w:r>
         <w:rPr>
@@ -917,7 +863,7 @@
     </w:p>
     <w:p>
       <w:pPr>
-        <w:pStyle w:val="style23"/>
+        <w:pStyle w:val="style22"/>
       </w:pPr>
       <w:r>
         <w:rPr>
@@ -928,7 +874,7 @@
     </w:p>
     <w:p>
       <w:pPr>
-        <w:pStyle w:val="style23"/>
+        <w:pStyle w:val="style22"/>
       </w:pPr>
       <w:r>
         <w:rPr>
@@ -939,7 +885,7 @@
     </w:p>
     <w:p>
       <w:pPr>
-        <w:pStyle w:val="style23"/>
+        <w:pStyle w:val="style22"/>
       </w:pPr>
       <w:r>
         <w:rPr>
@@ -950,7 +896,7 @@
     </w:p>
     <w:p>
       <w:pPr>
-        <w:pStyle w:val="style23"/>
+        <w:pStyle w:val="style22"/>
       </w:pPr>
       <w:r>
         <w:rPr>
@@ -964,7 +910,7 @@
           <w:i w:val="false"/>
           <w:iCs w:val="false"/>
         </w:rPr>
-        <w:t xml:space="preserve"> in this project at maaslin/input/for_merge_metadata/maaslin_demo_metadata.pcl </w:t>
+        <w:t xml:space="preserve"> in this project at maaslin/input/maaslin_demo.pcl </w:t>
       </w:r>
       <w:r>
         <w:rPr>
@@ -975,17 +921,15 @@
     </w:p>
     <w:p>
       <w:pPr>
-        <w:pStyle w:val="style23"/>
-      </w:pPr>
-      <w:r>
-        <w:rPr>
-          <w:rFonts w:ascii="Arial" w:hAnsi="Arial"/>
-        </w:rPr>
-      </w:r>
-    </w:p>
-    <w:p>
-      <w:pPr>
-        <w:pStyle w:val="style23"/>
+        <w:pStyle w:val="style22"/>
+      </w:pPr>
+      <w:r>
+        <w:rPr/>
+      </w:r>
+    </w:p>
+    <w:p>
+      <w:pPr>
+        <w:pStyle w:val="style22"/>
       </w:pPr>
       <w:r>
         <w:rPr>
@@ -1004,7 +948,7 @@
     </w:p>
     <w:p>
       <w:pPr>
-        <w:pStyle w:val="style23"/>
+        <w:pStyle w:val="style22"/>
       </w:pPr>
       <w:r>
         <w:rPr>
@@ -1023,7 +967,7 @@
     </w:p>
     <w:p>
       <w:pPr>
-        <w:pStyle w:val="style23"/>
+        <w:pStyle w:val="style22"/>
       </w:pPr>
       <w:r>
         <w:rPr>
@@ -1042,7 +986,7 @@
     </w:p>
     <w:p>
       <w:pPr>
-        <w:pStyle w:val="style23"/>
+        <w:pStyle w:val="style22"/>
       </w:pPr>
       <w:r>
         <w:rPr>
@@ -1061,7 +1005,7 @@
     </w:p>
     <w:p>
       <w:pPr>
-        <w:pStyle w:val="style23"/>
+        <w:pStyle w:val="style22"/>
       </w:pPr>
       <w:r>
         <w:rPr>
@@ -1080,7 +1024,7 @@
     </w:p>
     <w:p>
       <w:pPr>
-        <w:pStyle w:val="style23"/>
+        <w:pStyle w:val="style22"/>
       </w:pPr>
       <w:r>
         <w:rPr>
@@ -1099,7 +1043,7 @@
     </w:p>
     <w:p>
       <w:pPr>
-        <w:pStyle w:val="style23"/>
+        <w:pStyle w:val="style22"/>
       </w:pPr>
       <w:r>
         <w:rPr>
@@ -1118,17 +1062,15 @@
     </w:p>
     <w:p>
       <w:pPr>
-        <w:pStyle w:val="style23"/>
-      </w:pPr>
-      <w:r>
-        <w:rPr>
-          <w:rFonts w:ascii="Arial" w:hAnsi="Arial"/>
-        </w:rPr>
-      </w:r>
-    </w:p>
-    <w:p>
-      <w:pPr>
-        <w:pStyle w:val="style23"/>
+        <w:pStyle w:val="style22"/>
+      </w:pPr>
+      <w:r>
+        <w:rPr/>
+      </w:r>
+    </w:p>
+    <w:p>
+      <w:pPr>
+        <w:pStyle w:val="style22"/>
       </w:pPr>
       <w:r>
         <w:rPr>
@@ -1139,17 +1081,15 @@
     </w:p>
     <w:p>
       <w:pPr>
-        <w:pStyle w:val="style23"/>
-      </w:pPr>
-      <w:r>
-        <w:rPr>
-          <w:rFonts w:ascii="Arial" w:hAnsi="Arial"/>
-        </w:rPr>
-      </w:r>
-    </w:p>
-    <w:p>
-      <w:pPr>
-        <w:pStyle w:val="style23"/>
+        <w:pStyle w:val="style22"/>
+      </w:pPr>
+      <w:r>
+        <w:rPr/>
+      </w:r>
+    </w:p>
+    <w:p>
+      <w:pPr>
+        <w:pStyle w:val="style22"/>
       </w:pPr>
       <w:r>
         <w:rPr>
@@ -1160,17 +1100,15 @@
     </w:p>
     <w:p>
       <w:pPr>
-        <w:pStyle w:val="style23"/>
-      </w:pPr>
-      <w:r>
-        <w:rPr>
-          <w:rFonts w:ascii="Arial" w:hAnsi="Arial"/>
-        </w:rPr>
-      </w:r>
-    </w:p>
-    <w:p>
-      <w:pPr>
-        <w:pStyle w:val="style23"/>
+        <w:pStyle w:val="style22"/>
+      </w:pPr>
+      <w:r>
+        <w:rPr/>
+      </w:r>
+    </w:p>
+    <w:p>
+      <w:pPr>
+        <w:pStyle w:val="style22"/>
       </w:pPr>
       <w:r>
         <w:rPr>
@@ -1181,17 +1119,15 @@
     </w:p>
     <w:p>
       <w:pPr>
-        <w:pStyle w:val="style23"/>
-      </w:pPr>
-      <w:r>
-        <w:rPr>
-          <w:rFonts w:ascii="Arial" w:hAnsi="Arial"/>
-        </w:rPr>
-      </w:r>
-    </w:p>
-    <w:p>
-      <w:pPr>
-        <w:pStyle w:val="style23"/>
+        <w:pStyle w:val="style22"/>
+      </w:pPr>
+      <w:r>
+        <w:rPr/>
+      </w:r>
+    </w:p>
+    <w:p>
+      <w:pPr>
+        <w:pStyle w:val="style22"/>
       </w:pPr>
       <w:r>
         <w:rPr>
@@ -1202,7 +1138,7 @@
     </w:p>
     <w:p>
       <w:pPr>
-        <w:pStyle w:val="style23"/>
+        <w:pStyle w:val="style22"/>
       </w:pPr>
       <w:r>
         <w:rPr>
@@ -1213,29 +1149,29 @@
     </w:p>
     <w:p>
       <w:pPr>
-        <w:pStyle w:val="style23"/>
-      </w:pPr>
-      <w:r>
-        <w:rPr>
-          <w:rFonts w:ascii="Arial" w:hAnsi="Arial"/>
-        </w:rPr>
-        <w:t>Read_PCL_Columns: 1-4,6,8,10-12</w:t>
-      </w:r>
-    </w:p>
-    <w:p>
-      <w:pPr>
-        <w:pStyle w:val="style23"/>
-      </w:pPr>
-      <w:r>
-        <w:rPr>
-          <w:rFonts w:ascii="Arial" w:hAnsi="Arial"/>
-        </w:rPr>
-        <w:t>Read_PCL_Rows: 2-15</w:t>
-      </w:r>
-    </w:p>
-    <w:p>
-      <w:pPr>
-        <w:pStyle w:val="style23"/>
+        <w:pStyle w:val="style22"/>
+      </w:pPr>
+      <w:r>
+        <w:rPr>
+          <w:rFonts w:ascii="Arial" w:hAnsi="Arial"/>
+        </w:rPr>
+        <w:t>Read_PCL_Columns: 2-15</w:t>
+      </w:r>
+    </w:p>
+    <w:p>
+      <w:pPr>
+        <w:pStyle w:val="style22"/>
+      </w:pPr>
+      <w:r>
+        <w:rPr>
+          <w:rFonts w:ascii="Arial" w:hAnsi="Arial"/>
+        </w:rPr>
+        <w:t>Read_PCL_Rows: 2-4,6,8,10-12</w:t>
+      </w:r>
+    </w:p>
+    <w:p>
+      <w:pPr>
+        <w:pStyle w:val="style22"/>
       </w:pPr>
       <w:r>
         <w:rPr>
@@ -1246,18 +1182,18 @@
     </w:p>
     <w:p>
       <w:pPr>
-        <w:pStyle w:val="style23"/>
-      </w:pPr>
-      <w:r>
-        <w:rPr>
-          <w:rFonts w:ascii="Arial" w:hAnsi="Arial"/>
-        </w:rPr>
-        <w:t>DT_Factor: 1-4</w:t>
-      </w:r>
-    </w:p>
-    <w:p>
-      <w:pPr>
-        <w:pStyle w:val="style23"/>
+        <w:pStyle w:val="style22"/>
+      </w:pPr>
+      <w:r>
+        <w:rPr>
+          <w:rFonts w:ascii="Arial" w:hAnsi="Arial"/>
+        </w:rPr>
+        <w:t>DT_Factor: 2-4</w:t>
+      </w:r>
+    </w:p>
+    <w:p>
+      <w:pPr>
+        <w:pStyle w:val="style22"/>
       </w:pPr>
       <w:r>
         <w:rPr>
@@ -1268,7 +1204,7 @@
     </w:p>
     <w:p>
       <w:pPr>
-        <w:pStyle w:val="style23"/>
+        <w:pStyle w:val="style22"/>
       </w:pPr>
       <w:r>
         <w:rPr>
@@ -1279,17 +1215,15 @@
     </w:p>
     <w:p>
       <w:pPr>
-        <w:pStyle w:val="style23"/>
-      </w:pPr>
-      <w:r>
-        <w:rPr>
-          <w:rFonts w:ascii="Arial" w:hAnsi="Arial"/>
-        </w:rPr>
-      </w:r>
-    </w:p>
-    <w:p>
-      <w:pPr>
-        <w:pStyle w:val="style23"/>
+        <w:pStyle w:val="style22"/>
+      </w:pPr>
+      <w:r>
+        <w:rPr/>
+      </w:r>
+    </w:p>
+    <w:p>
+      <w:pPr>
+        <w:pStyle w:val="style22"/>
       </w:pPr>
       <w:r>
         <w:rPr>
@@ -1300,7 +1234,7 @@
     </w:p>
     <w:p>
       <w:pPr>
-        <w:pStyle w:val="style23"/>
+        <w:pStyle w:val="style22"/>
       </w:pPr>
       <w:r>
         <w:rPr>
@@ -1311,29 +1245,29 @@
     </w:p>
     <w:p>
       <w:pPr>
-        <w:pStyle w:val="style23"/>
-      </w:pPr>
-      <w:r>
-        <w:rPr>
-          <w:rFonts w:ascii="Arial" w:hAnsi="Arial"/>
-        </w:rPr>
-        <w:t>Read_PCL_Columns: 18-100</w:t>
-      </w:r>
-    </w:p>
-    <w:p>
-      <w:pPr>
-        <w:pStyle w:val="style23"/>
-      </w:pPr>
-      <w:r>
-        <w:rPr>
-          <w:rFonts w:ascii="Arial" w:hAnsi="Arial"/>
-        </w:rPr>
-        <w:t>Read_PCL_Rows: 2-15</w:t>
-      </w:r>
-    </w:p>
-    <w:p>
-      <w:pPr>
-        <w:pStyle w:val="style23"/>
+        <w:pStyle w:val="style22"/>
+      </w:pPr>
+      <w:r>
+        <w:rPr>
+          <w:rFonts w:ascii="Arial" w:hAnsi="Arial"/>
+        </w:rPr>
+        <w:t>Read_PCL_Columns: 2-15</w:t>
+      </w:r>
+    </w:p>
+    <w:p>
+      <w:pPr>
+        <w:pStyle w:val="style22"/>
+      </w:pPr>
+      <w:r>
+        <w:rPr>
+          <w:rFonts w:ascii="Arial" w:hAnsi="Arial"/>
+        </w:rPr>
+        <w:t>Read_PCL_Rows: 18-100</w:t>
+      </w:r>
+    </w:p>
+    <w:p>
+      <w:pPr>
+        <w:pStyle w:val="style22"/>
       </w:pPr>
       <w:r>
         <w:rPr>
@@ -1344,17 +1278,15 @@
     </w:p>
     <w:p>
       <w:pPr>
-        <w:pStyle w:val="style23"/>
-      </w:pPr>
-      <w:r>
-        <w:rPr>
-          <w:rFonts w:ascii="Arial" w:hAnsi="Arial"/>
-        </w:rPr>
-      </w:r>
-    </w:p>
-    <w:p>
-      <w:pPr>
-        <w:pStyle w:val="style23"/>
+        <w:pStyle w:val="style22"/>
+      </w:pPr>
+      <w:r>
+        <w:rPr/>
+      </w:r>
+    </w:p>
+    <w:p>
+      <w:pPr>
+        <w:pStyle w:val="style22"/>
       </w:pPr>
       <w:r>
         <w:rPr>
@@ -1365,17 +1297,15 @@
     </w:p>
     <w:p>
       <w:pPr>
-        <w:pStyle w:val="style23"/>
-      </w:pPr>
-      <w:r>
-        <w:rPr>
-          <w:rFonts w:ascii="Arial" w:hAnsi="Arial"/>
-        </w:rPr>
-      </w:r>
-    </w:p>
-    <w:p>
-      <w:pPr>
-        <w:pStyle w:val="style23"/>
+        <w:pStyle w:val="style22"/>
+      </w:pPr>
+      <w:r>
+        <w:rPr/>
+      </w:r>
+    </w:p>
+    <w:p>
+      <w:pPr>
+        <w:pStyle w:val="style22"/>
       </w:pPr>
       <w:r>
         <w:rPr>
@@ -1386,7 +1316,7 @@
     </w:p>
     <w:p>
       <w:pPr>
-        <w:pStyle w:val="style23"/>
+        <w:pStyle w:val="style22"/>
       </w:pPr>
       <w:r>
         <w:rPr>
@@ -1397,17 +1327,15 @@
     </w:p>
     <w:p>
       <w:pPr>
-        <w:pStyle w:val="style23"/>
-      </w:pPr>
-      <w:r>
-        <w:rPr>
-          <w:rFonts w:ascii="Arial" w:hAnsi="Arial"/>
-        </w:rPr>
-      </w:r>
-    </w:p>
-    <w:p>
-      <w:pPr>
-        <w:pStyle w:val="style23"/>
+        <w:pStyle w:val="style22"/>
+      </w:pPr>
+      <w:r>
+        <w:rPr/>
+      </w:r>
+    </w:p>
+    <w:p>
+      <w:pPr>
+        <w:pStyle w:val="style22"/>
       </w:pPr>
       <w:r>
         <w:rPr>
@@ -1418,17 +1346,15 @@
     </w:p>
     <w:p>
       <w:pPr>
-        <w:pStyle w:val="style23"/>
-      </w:pPr>
-      <w:r>
-        <w:rPr>
-          <w:rFonts w:ascii="Arial" w:hAnsi="Arial"/>
-        </w:rPr>
-      </w:r>
-    </w:p>
-    <w:p>
-      <w:pPr>
-        <w:pStyle w:val="style23"/>
+        <w:pStyle w:val="style22"/>
+      </w:pPr>
+      <w:r>
+        <w:rPr/>
+      </w:r>
+    </w:p>
+    <w:p>
+      <w:pPr>
+        <w:pStyle w:val="style22"/>
       </w:pPr>
       <w:r>
         <w:rPr>
@@ -1439,17 +1365,15 @@
     </w:p>
     <w:p>
       <w:pPr>
-        <w:pStyle w:val="style23"/>
-      </w:pPr>
-      <w:r>
-        <w:rPr>
-          <w:rFonts w:ascii="Arial" w:hAnsi="Arial"/>
-        </w:rPr>
-      </w:r>
-    </w:p>
-    <w:p>
-      <w:pPr>
-        <w:pStyle w:val="style23"/>
+        <w:pStyle w:val="style22"/>
+      </w:pPr>
+      <w:r>
+        <w:rPr/>
+      </w:r>
+    </w:p>
+    <w:p>
+      <w:pPr>
+        <w:pStyle w:val="style22"/>
       </w:pPr>
       <w:r>
         <w:rPr>
@@ -1460,38 +1384,34 @@
     </w:p>
     <w:p>
       <w:pPr>
-        <w:pStyle w:val="style23"/>
-      </w:pPr>
-      <w:r>
-        <w:rPr>
-          <w:rFonts w:ascii="Arial" w:hAnsi="Arial"/>
-        </w:rPr>
-      </w:r>
-    </w:p>
-    <w:p>
-      <w:pPr>
-        <w:pStyle w:val="style23"/>
-      </w:pPr>
-      <w:r>
-        <w:rPr>
-          <w:rFonts w:ascii="Arial" w:hAnsi="Arial"/>
-        </w:rPr>
-        <w:t>The R script is used to set default thresholds, to add code which manipulates your data before analysis, and for manipulating the multifactoral analysis figure. A default “*.R” script is available with the default MaAsLin project at maaslin/input/Test.R .</w:t>
-      </w:r>
-    </w:p>
-    <w:p>
-      <w:pPr>
-        <w:pStyle w:val="style23"/>
-      </w:pPr>
-      <w:r>
-        <w:rPr>
-          <w:rFonts w:ascii="Arial" w:hAnsi="Arial"/>
-        </w:rPr>
-      </w:r>
-    </w:p>
-    <w:p>
-      <w:pPr>
-        <w:pStyle w:val="style23"/>
+        <w:pStyle w:val="style22"/>
+      </w:pPr>
+      <w:r>
+        <w:rPr/>
+      </w:r>
+    </w:p>
+    <w:p>
+      <w:pPr>
+        <w:pStyle w:val="style22"/>
+      </w:pPr>
+      <w:r>
+        <w:rPr>
+          <w:rFonts w:ascii="Arial" w:hAnsi="Arial"/>
+        </w:rPr>
+        <w:t>The R script is used to set default thresholds, to add code which manipulates your data before analysis, and for manipulating the multifactoral analysis figure. A default “*.R” script is available with the default MaAsLin project at maaslin/input/maaslin_demo.R .</w:t>
+      </w:r>
+    </w:p>
+    <w:p>
+      <w:pPr>
+        <w:pStyle w:val="style22"/>
+      </w:pPr>
+      <w:r>
+        <w:rPr/>
+      </w:r>
+    </w:p>
+    <w:p>
+      <w:pPr>
+        <w:pStyle w:val="style22"/>
       </w:pPr>
       <w:r>
         <w:rPr>
@@ -1502,17 +1422,15 @@
     </w:p>
     <w:p>
       <w:pPr>
-        <w:pStyle w:val="style23"/>
-      </w:pPr>
-      <w:r>
-        <w:rPr>
-          <w:rFonts w:ascii="Arial" w:hAnsi="Arial"/>
-        </w:rPr>
-      </w:r>
-    </w:p>
-    <w:p>
-      <w:pPr>
-        <w:pStyle w:val="style23"/>
+        <w:pStyle w:val="style22"/>
+      </w:pPr>
+      <w:r>
+        <w:rPr/>
+      </w:r>
+    </w:p>
+    <w:p>
+      <w:pPr>
+        <w:pStyle w:val="style22"/>
       </w:pPr>
       <w:r>
         <w:rPr>
@@ -1523,17 +1441,15 @@
     </w:p>
     <w:p>
       <w:pPr>
-        <w:pStyle w:val="style23"/>
-      </w:pPr>
-      <w:r>
-        <w:rPr>
-          <w:rFonts w:ascii="Arial" w:hAnsi="Arial"/>
-        </w:rPr>
-      </w:r>
-    </w:p>
-    <w:p>
-      <w:pPr>
-        <w:pStyle w:val="style23"/>
+        <w:pStyle w:val="style22"/>
+      </w:pPr>
+      <w:r>
+        <w:rPr/>
+      </w:r>
+    </w:p>
+    <w:p>
+      <w:pPr>
+        <w:pStyle w:val="style22"/>
       </w:pPr>
       <w:r>
         <w:rPr>
@@ -1544,7 +1460,7 @@
     </w:p>
     <w:p>
       <w:pPr>
-        <w:pStyle w:val="style23"/>
+        <w:pStyle w:val="style22"/>
       </w:pPr>
       <w:r>
         <w:rPr>
@@ -1555,17 +1471,15 @@
     </w:p>
     <w:p>
       <w:pPr>
-        <w:pStyle w:val="style23"/>
-      </w:pPr>
-      <w:r>
-        <w:rPr>
-          <w:rFonts w:ascii="Arial" w:hAnsi="Arial"/>
-        </w:rPr>
-      </w:r>
-    </w:p>
-    <w:p>
-      <w:pPr>
-        <w:pStyle w:val="style23"/>
+        <w:pStyle w:val="style22"/>
+      </w:pPr>
+      <w:r>
+        <w:rPr/>
+      </w:r>
+    </w:p>
+    <w:p>
+      <w:pPr>
+        <w:pStyle w:val="style22"/>
       </w:pPr>
       <w:r>
         <w:rPr>
@@ -1576,27 +1490,23 @@
     </w:p>
     <w:p>
       <w:pPr>
-        <w:pStyle w:val="style23"/>
-      </w:pPr>
-      <w:r>
-        <w:rPr>
-          <w:rFonts w:ascii="Arial" w:hAnsi="Arial"/>
-        </w:rPr>
-      </w:r>
-    </w:p>
-    <w:p>
-      <w:pPr>
-        <w:pStyle w:val="style23"/>
-      </w:pPr>
-      <w:r>
-        <w:rPr>
-          <w:rFonts w:ascii="Arial" w:hAnsi="Arial"/>
-        </w:rPr>
-      </w:r>
-    </w:p>
-    <w:p>
-      <w:pPr>
-        <w:pStyle w:val="style23"/>
+        <w:pStyle w:val="style22"/>
+      </w:pPr>
+      <w:r>
+        <w:rPr/>
+      </w:r>
+    </w:p>
+    <w:p>
+      <w:pPr>
+        <w:pStyle w:val="style22"/>
+      </w:pPr>
+      <w:r>
+        <w:rPr/>
+      </w:r>
+    </w:p>
+    <w:p>
+      <w:pPr>
+        <w:pStyle w:val="style22"/>
         <w:pageBreakBefore/>
       </w:pPr>
       <w:r>
@@ -1609,17 +1519,15 @@
     </w:p>
     <w:p>
       <w:pPr>
-        <w:pStyle w:val="style23"/>
-      </w:pPr>
-      <w:r>
-        <w:rPr>
-          <w:rFonts w:ascii="Arial" w:hAnsi="Arial"/>
-        </w:rPr>
-      </w:r>
-    </w:p>
-    <w:p>
-      <w:pPr>
-        <w:pStyle w:val="style23"/>
+        <w:pStyle w:val="style22"/>
+      </w:pPr>
+      <w:r>
+        <w:rPr/>
+      </w:r>
+    </w:p>
+    <w:p>
+      <w:pPr>
+        <w:pStyle w:val="style22"/>
       </w:pPr>
       <w:r>
         <w:rPr>
@@ -1643,17 +1551,15 @@
     </w:p>
     <w:p>
       <w:pPr>
-        <w:pStyle w:val="style23"/>
-      </w:pPr>
-      <w:r>
-        <w:rPr>
-          <w:rFonts w:ascii="Arial" w:hAnsi="Arial"/>
-        </w:rPr>
-      </w:r>
-    </w:p>
-    <w:p>
-      <w:pPr>
-        <w:pStyle w:val="style23"/>
+        <w:pStyle w:val="style22"/>
+      </w:pPr>
+      <w:r>
+        <w:rPr/>
+      </w:r>
+    </w:p>
+    <w:p>
+      <w:pPr>
+        <w:pStyle w:val="style22"/>
       </w:pPr>
       <w:r>
         <w:rPr>
@@ -1665,7 +1571,7 @@
     </w:p>
     <w:p>
       <w:pPr>
-        <w:pStyle w:val="style23"/>
+        <w:pStyle w:val="style22"/>
       </w:pPr>
       <w:r>
         <w:rPr>
@@ -1683,7 +1589,7 @@
     </w:p>
     <w:p>
       <w:pPr>
-        <w:pStyle w:val="style23"/>
+        <w:pStyle w:val="style22"/>
       </w:pPr>
       <w:r>
         <w:rPr>
@@ -1694,17 +1600,15 @@
     </w:p>
     <w:p>
       <w:pPr>
-        <w:pStyle w:val="style23"/>
-      </w:pPr>
-      <w:r>
-        <w:rPr>
-          <w:rFonts w:ascii="Arial" w:hAnsi="Arial"/>
-        </w:rPr>
-      </w:r>
-    </w:p>
-    <w:p>
-      <w:pPr>
-        <w:pStyle w:val="style23"/>
+        <w:pStyle w:val="style22"/>
+      </w:pPr>
+      <w:r>
+        <w:rPr/>
+      </w:r>
+    </w:p>
+    <w:p>
+      <w:pPr>
+        <w:pStyle w:val="style22"/>
       </w:pPr>
       <w:r>
         <w:rPr>
@@ -1715,7 +1619,7 @@
     </w:p>
     <w:p>
       <w:pPr>
-        <w:pStyle w:val="style23"/>
+        <w:pStyle w:val="style22"/>
       </w:pPr>
       <w:r>
         <w:rPr>
@@ -1726,17 +1630,15 @@
     </w:p>
     <w:p>
       <w:pPr>
-        <w:pStyle w:val="style23"/>
-      </w:pPr>
-      <w:r>
-        <w:rPr>
-          <w:rFonts w:ascii="Arial" w:hAnsi="Arial"/>
-        </w:rPr>
-      </w:r>
-    </w:p>
-    <w:p>
-      <w:pPr>
-        <w:pStyle w:val="style23"/>
+        <w:pStyle w:val="style22"/>
+      </w:pPr>
+      <w:r>
+        <w:rPr/>
+      </w:r>
+    </w:p>
+    <w:p>
+      <w:pPr>
+        <w:pStyle w:val="style22"/>
       </w:pPr>
       <w:r>
         <w:rPr>
@@ -1747,7 +1649,7 @@
     </w:p>
     <w:p>
       <w:pPr>
-        <w:pStyle w:val="style23"/>
+        <w:pStyle w:val="style22"/>
       </w:pPr>
       <w:r>
         <w:rPr>
@@ -1758,17 +1660,15 @@
     </w:p>
     <w:p>
       <w:pPr>
-        <w:pStyle w:val="style23"/>
-      </w:pPr>
-      <w:r>
-        <w:rPr>
-          <w:rFonts w:ascii="Arial" w:hAnsi="Arial"/>
-        </w:rPr>
-      </w:r>
-    </w:p>
-    <w:p>
-      <w:pPr>
-        <w:pStyle w:val="style23"/>
+        <w:pStyle w:val="style22"/>
+      </w:pPr>
+      <w:r>
+        <w:rPr/>
+      </w:r>
+    </w:p>
+    <w:p>
+      <w:pPr>
+        <w:pStyle w:val="style22"/>
       </w:pPr>
       <w:r>
         <w:rPr>
@@ -1779,7 +1679,7 @@
     </w:p>
     <w:p>
       <w:pPr>
-        <w:pStyle w:val="style23"/>
+        <w:pStyle w:val="style22"/>
       </w:pPr>
       <w:r>
         <w:rPr>
@@ -1790,17 +1690,15 @@
     </w:p>
     <w:p>
       <w:pPr>
-        <w:pStyle w:val="style23"/>
-      </w:pPr>
-      <w:r>
-        <w:rPr>
-          <w:rFonts w:ascii="Arial" w:hAnsi="Arial"/>
-        </w:rPr>
-      </w:r>
-    </w:p>
-    <w:p>
-      <w:pPr>
-        <w:pStyle w:val="style23"/>
+        <w:pStyle w:val="style22"/>
+      </w:pPr>
+      <w:r>
+        <w:rPr/>
+      </w:r>
+    </w:p>
+    <w:p>
+      <w:pPr>
+        <w:pStyle w:val="style22"/>
       </w:pPr>
       <w:r>
         <w:rPr>
@@ -1811,7 +1709,7 @@
     </w:p>
     <w:p>
       <w:pPr>
-        <w:pStyle w:val="style23"/>
+        <w:pStyle w:val="style22"/>
       </w:pPr>
       <w:r>
         <w:rPr>
@@ -1822,17 +1720,15 @@
     </w:p>
     <w:p>
       <w:pPr>
-        <w:pStyle w:val="style23"/>
-      </w:pPr>
-      <w:r>
-        <w:rPr>
-          <w:rFonts w:ascii="Arial" w:hAnsi="Arial"/>
-        </w:rPr>
-      </w:r>
-    </w:p>
-    <w:p>
-      <w:pPr>
-        <w:pStyle w:val="style23"/>
+        <w:pStyle w:val="style22"/>
+      </w:pPr>
+      <w:r>
+        <w:rPr/>
+      </w:r>
+    </w:p>
+    <w:p>
+      <w:pPr>
+        <w:pStyle w:val="style22"/>
       </w:pPr>
       <w:r>
         <w:rPr>
@@ -1843,7 +1739,7 @@
     </w:p>
     <w:p>
       <w:pPr>
-        <w:pStyle w:val="style23"/>
+        <w:pStyle w:val="style22"/>
       </w:pPr>
       <w:r>
         <w:rPr>
@@ -1854,17 +1750,15 @@
     </w:p>
     <w:p>
       <w:pPr>
-        <w:pStyle w:val="style23"/>
-      </w:pPr>
-      <w:r>
-        <w:rPr>
-          <w:rFonts w:ascii="Arial" w:hAnsi="Arial"/>
-        </w:rPr>
-      </w:r>
-    </w:p>
-    <w:p>
-      <w:pPr>
-        <w:pStyle w:val="style23"/>
+        <w:pStyle w:val="style22"/>
+      </w:pPr>
+      <w:r>
+        <w:rPr/>
+      </w:r>
+    </w:p>
+    <w:p>
+      <w:pPr>
+        <w:pStyle w:val="style22"/>
       </w:pPr>
       <w:r>
         <w:rPr>
@@ -1875,7 +1769,7 @@
     </w:p>
     <w:p>
       <w:pPr>
-        <w:pStyle w:val="style23"/>
+        <w:pStyle w:val="style22"/>
       </w:pPr>
       <w:r>
         <w:rPr>
@@ -1886,17 +1780,15 @@
     </w:p>
     <w:p>
       <w:pPr>
-        <w:pStyle w:val="style23"/>
-      </w:pPr>
-      <w:r>
-        <w:rPr>
-          <w:rFonts w:ascii="Arial" w:hAnsi="Arial"/>
-        </w:rPr>
-      </w:r>
-    </w:p>
-    <w:p>
-      <w:pPr>
-        <w:pStyle w:val="style23"/>
+        <w:pStyle w:val="style22"/>
+      </w:pPr>
+      <w:r>
+        <w:rPr/>
+      </w:r>
+    </w:p>
+    <w:p>
+      <w:pPr>
+        <w:pStyle w:val="style22"/>
       </w:pPr>
       <w:r>
         <w:rPr>
@@ -1907,7 +1799,7 @@
     </w:p>
     <w:p>
       <w:pPr>
-        <w:pStyle w:val="style23"/>
+        <w:pStyle w:val="style22"/>
       </w:pPr>
       <w:r>
         <w:rPr>
@@ -1918,17 +1810,15 @@
     </w:p>
     <w:p>
       <w:pPr>
-        <w:pStyle w:val="style23"/>
-      </w:pPr>
-      <w:r>
-        <w:rPr>
-          <w:rFonts w:ascii="Arial" w:hAnsi="Arial"/>
-        </w:rPr>
-      </w:r>
-    </w:p>
-    <w:p>
-      <w:pPr>
-        <w:pStyle w:val="style23"/>
+        <w:pStyle w:val="style22"/>
+      </w:pPr>
+      <w:r>
+        <w:rPr/>
+      </w:r>
+    </w:p>
+    <w:p>
+      <w:pPr>
+        <w:pStyle w:val="style22"/>
       </w:pPr>
       <w:r>
         <w:rPr>
@@ -1939,7 +1829,7 @@
     </w:p>
     <w:p>
       <w:pPr>
-        <w:pStyle w:val="style23"/>
+        <w:pStyle w:val="style22"/>
       </w:pPr>
       <w:r>
         <w:rPr>
@@ -1950,17 +1840,15 @@
     </w:p>
     <w:p>
       <w:pPr>
-        <w:pStyle w:val="style23"/>
-      </w:pPr>
-      <w:r>
-        <w:rPr>
-          <w:rFonts w:ascii="Arial" w:hAnsi="Arial"/>
-        </w:rPr>
-      </w:r>
-    </w:p>
-    <w:p>
-      <w:pPr>
-        <w:pStyle w:val="style23"/>
+        <w:pStyle w:val="style22"/>
+      </w:pPr>
+      <w:r>
+        <w:rPr/>
+      </w:r>
+    </w:p>
+    <w:p>
+      <w:pPr>
+        <w:pStyle w:val="style22"/>
       </w:pPr>
       <w:r>
         <w:rPr>
@@ -1971,7 +1859,7 @@
     </w:p>
     <w:p>
       <w:pPr>
-        <w:pStyle w:val="style23"/>
+        <w:pStyle w:val="style22"/>
       </w:pPr>
       <w:r>
         <w:rPr>
@@ -1982,17 +1870,15 @@
     </w:p>
     <w:p>
       <w:pPr>
-        <w:pStyle w:val="style23"/>
-      </w:pPr>
-      <w:r>
-        <w:rPr>
-          <w:rFonts w:ascii="Arial" w:hAnsi="Arial"/>
-        </w:rPr>
-      </w:r>
-    </w:p>
-    <w:p>
-      <w:pPr>
-        <w:pStyle w:val="style23"/>
+        <w:pStyle w:val="style22"/>
+      </w:pPr>
+      <w:r>
+        <w:rPr/>
+      </w:r>
+    </w:p>
+    <w:p>
+      <w:pPr>
+        <w:pStyle w:val="style22"/>
       </w:pPr>
       <w:r>
         <w:rPr>
@@ -2004,7 +1890,7 @@
     </w:p>
     <w:p>
       <w:pPr>
-        <w:pStyle w:val="style23"/>
+        <w:pStyle w:val="style22"/>
       </w:pPr>
       <w:r>
         <w:rPr>
@@ -2022,7 +1908,7 @@
     </w:p>
     <w:p>
       <w:pPr>
-        <w:pStyle w:val="style23"/>
+        <w:pStyle w:val="style22"/>
       </w:pPr>
       <w:r>
         <w:rPr>
@@ -2033,18 +1919,52 @@
     </w:p>
     <w:p>
       <w:pPr>
-        <w:pStyle w:val="style23"/>
+        <w:pStyle w:val="style22"/>
+      </w:pPr>
+      <w:r>
+        <w:rPr/>
+      </w:r>
+    </w:p>
+    <w:p>
+      <w:pPr>
+        <w:pStyle w:val="style22"/>
       </w:pPr>
       <w:r>
         <w:rPr>
           <w:rFonts w:ascii="Arial" w:hAnsi="Arial"/>
           <w:i/>
         </w:rPr>
-      </w:r>
-    </w:p>
-    <w:p>
-      <w:pPr>
-        <w:pStyle w:val="style23"/>
+        <w:t>projectname</w:t>
+      </w:r>
+      <w:r>
+        <w:rPr>
+          <w:rFonts w:ascii="Arial" w:hAnsi="Arial"/>
+        </w:rPr>
+        <w:t>-metadata.pdf</w:t>
+      </w:r>
+    </w:p>
+    <w:p>
+      <w:pPr>
+        <w:pStyle w:val="style22"/>
+      </w:pPr>
+      <w:r>
+        <w:rPr>
+          <w:rFonts w:ascii="Arial" w:hAnsi="Arial"/>
+        </w:rPr>
+        <w:t>Any association that had a q-value less than or equal to the threshold given in the “*.R” file (default is 0.25) will be plotted here. If this file does not exist, the projectname-metadata.txt should not have an entry that is less than or equal to the threshold. Factor data is plotted as knotched box plots; continuous data is plotted as a scatter plot with a line of best fit.</w:t>
+      </w:r>
+    </w:p>
+    <w:p>
+      <w:pPr>
+        <w:pStyle w:val="style22"/>
+      </w:pPr>
+      <w:r>
+        <w:rPr/>
+      </w:r>
+    </w:p>
+    <w:p>
+      <w:pPr>
+        <w:pStyle w:val="style22"/>
       </w:pPr>
       <w:r>
         <w:rPr>
@@ -2057,33 +1977,31 @@
         <w:rPr>
           <w:rFonts w:ascii="Arial" w:hAnsi="Arial"/>
         </w:rPr>
-        <w:t>-metadata.pdf</w:t>
-      </w:r>
-    </w:p>
-    <w:p>
-      <w:pPr>
-        <w:pStyle w:val="style23"/>
-      </w:pPr>
-      <w:r>
-        <w:rPr>
-          <w:rFonts w:ascii="Arial" w:hAnsi="Arial"/>
-        </w:rPr>
-        <w:t>Any association that had a q-value less than or equal to the threshold given in the “*.R” file (default is 0.25) will be plotted here. If this file does not exist, the projectname-metadata.txt should not have an entry that is less than or equal to the threshold. Factor data is plotted as knotched box plots; continuous data is plotted as a scatter plot with a line of best fit.</w:t>
-      </w:r>
-    </w:p>
-    <w:p>
-      <w:pPr>
-        <w:pStyle w:val="style23"/>
-      </w:pPr>
-      <w:r>
-        <w:rPr>
-          <w:rFonts w:ascii="Arial" w:hAnsi="Arial"/>
-        </w:rPr>
-      </w:r>
-    </w:p>
-    <w:p>
-      <w:pPr>
-        <w:pStyle w:val="style23"/>
+        <w:t>.pdf</w:t>
+      </w:r>
+    </w:p>
+    <w:p>
+      <w:pPr>
+        <w:pStyle w:val="style22"/>
+      </w:pPr>
+      <w:r>
+        <w:rPr>
+          <w:rFonts w:ascii="Arial" w:hAnsi="Arial"/>
+        </w:rPr>
+        <w:t>Contains the multifactoral analysis visualization. This visualization is presented as a build and can be affected by modifications in the R.script</w:t>
+      </w:r>
+    </w:p>
+    <w:p>
+      <w:pPr>
+        <w:pStyle w:val="style22"/>
+      </w:pPr>
+      <w:r>
+        <w:rPr/>
+      </w:r>
+    </w:p>
+    <w:p>
+      <w:pPr>
+        <w:pStyle w:val="style22"/>
       </w:pPr>
       <w:r>
         <w:rPr>
@@ -2096,51 +2014,12 @@
         <w:rPr>
           <w:rFonts w:ascii="Arial" w:hAnsi="Arial"/>
         </w:rPr>
-        <w:t>.pdf</w:t>
-      </w:r>
-    </w:p>
-    <w:p>
-      <w:pPr>
-        <w:pStyle w:val="style23"/>
-      </w:pPr>
-      <w:r>
-        <w:rPr>
-          <w:rFonts w:ascii="Arial" w:hAnsi="Arial"/>
-        </w:rPr>
-        <w:t>Contains the multifactoral analysis visualization. This visualization is presented as a build and can be affected by modifications in the R.script</w:t>
-      </w:r>
-    </w:p>
-    <w:p>
-      <w:pPr>
-        <w:pStyle w:val="style23"/>
-      </w:pPr>
-      <w:r>
-        <w:rPr>
-          <w:rFonts w:ascii="Arial" w:hAnsi="Arial"/>
-        </w:rPr>
-      </w:r>
-    </w:p>
-    <w:p>
-      <w:pPr>
-        <w:pStyle w:val="style23"/>
-      </w:pPr>
-      <w:r>
-        <w:rPr>
-          <w:rFonts w:ascii="Arial" w:hAnsi="Arial"/>
-          <w:i/>
-        </w:rPr>
-        <w:t>projectname</w:t>
-      </w:r>
-      <w:r>
-        <w:rPr>
-          <w:rFonts w:ascii="Arial" w:hAnsi="Arial"/>
-        </w:rPr>
         <w:t xml:space="preserve"> _Summary.txt</w:t>
       </w:r>
     </w:p>
     <w:p>
       <w:pPr>
-        <w:pStyle w:val="style23"/>
+        <w:pStyle w:val="style22"/>
       </w:pPr>
       <w:r>
         <w:rPr>
@@ -2151,27 +2030,23 @@
     </w:p>
     <w:p>
       <w:pPr>
-        <w:pStyle w:val="style23"/>
-      </w:pPr>
-      <w:r>
-        <w:rPr>
-          <w:rFonts w:ascii="Arial" w:hAnsi="Arial"/>
-        </w:rPr>
-      </w:r>
-    </w:p>
-    <w:p>
-      <w:pPr>
-        <w:pStyle w:val="style23"/>
-      </w:pPr>
-      <w:r>
-        <w:rPr>
-          <w:rFonts w:ascii="Arial" w:hAnsi="Arial"/>
-        </w:rPr>
-      </w:r>
-    </w:p>
-    <w:p>
-      <w:pPr>
-        <w:pStyle w:val="style23"/>
+        <w:pStyle w:val="style22"/>
+      </w:pPr>
+      <w:r>
+        <w:rPr/>
+      </w:r>
+    </w:p>
+    <w:p>
+      <w:pPr>
+        <w:pStyle w:val="style22"/>
+      </w:pPr>
+      <w:r>
+        <w:rPr/>
+      </w:r>
+    </w:p>
+    <w:p>
+      <w:pPr>
+        <w:pStyle w:val="style22"/>
         <w:pageBreakBefore/>
       </w:pPr>
       <w:r>
@@ -2184,37 +2059,31 @@
     </w:p>
     <w:p>
       <w:pPr>
-        <w:pStyle w:val="style23"/>
-      </w:pPr>
-      <w:r>
-        <w:rPr>
-          <w:rFonts w:ascii="Arial" w:hAnsi="Arial"/>
-        </w:rPr>
-      </w:r>
-    </w:p>
-    <w:p>
-      <w:pPr>
-        <w:pStyle w:val="style23"/>
-      </w:pPr>
-      <w:r>
-        <w:rPr>
-          <w:rFonts w:ascii="Arial" w:hAnsi="Arial"/>
-        </w:rPr>
-      </w:r>
-    </w:p>
-    <w:p>
-      <w:pPr>
-        <w:pStyle w:val="style23"/>
-      </w:pPr>
-      <w:r>
-        <w:rPr>
-          <w:rFonts w:ascii="Arial" w:hAnsi="Arial"/>
-        </w:rPr>
-      </w:r>
-    </w:p>
-    <w:p>
-      <w:pPr>
-        <w:pStyle w:val="style23"/>
+        <w:pStyle w:val="style22"/>
+      </w:pPr>
+      <w:r>
+        <w:rPr/>
+      </w:r>
+    </w:p>
+    <w:p>
+      <w:pPr>
+        <w:pStyle w:val="style22"/>
+      </w:pPr>
+      <w:r>
+        <w:rPr/>
+      </w:r>
+    </w:p>
+    <w:p>
+      <w:pPr>
+        <w:pStyle w:val="style22"/>
+      </w:pPr>
+      <w:r>
+        <w:rPr/>
+      </w:r>
+    </w:p>
+    <w:p>
+      <w:pPr>
+        <w:pStyle w:val="style22"/>
         <w:pageBreakBefore/>
       </w:pPr>
       <w:r>
@@ -2227,17 +2096,15 @@
     </w:p>
     <w:p>
       <w:pPr>
-        <w:pStyle w:val="style23"/>
-      </w:pPr>
-      <w:r>
-        <w:rPr>
-          <w:rFonts w:ascii="Arial" w:hAnsi="Arial"/>
-        </w:rPr>
-      </w:r>
-    </w:p>
-    <w:p>
-      <w:pPr>
-        <w:pStyle w:val="style23"/>
+        <w:pStyle w:val="style22"/>
+      </w:pPr>
+      <w:r>
+        <w:rPr/>
+      </w:r>
+    </w:p>
+    <w:p>
+      <w:pPr>
+        <w:pStyle w:val="style22"/>
       </w:pPr>
       <w:r>
         <w:rPr>
@@ -2248,17 +2115,15 @@
     </w:p>
     <w:p>
       <w:pPr>
-        <w:pStyle w:val="style23"/>
-      </w:pPr>
-      <w:r>
-        <w:rPr>
-          <w:rFonts w:ascii="Arial" w:hAnsi="Arial"/>
-        </w:rPr>
-      </w:r>
-    </w:p>
-    <w:p>
-      <w:pPr>
-        <w:pStyle w:val="style23"/>
+        <w:pStyle w:val="style22"/>
+      </w:pPr>
+      <w:r>
+        <w:rPr/>
+      </w:r>
+    </w:p>
+    <w:p>
+      <w:pPr>
+        <w:pStyle w:val="style22"/>
       </w:pPr>
       <w:r>
         <w:rPr>
@@ -2269,7 +2134,7 @@
     </w:p>
     <w:p>
       <w:pPr>
-        <w:pStyle w:val="style23"/>
+        <w:pStyle w:val="style22"/>
       </w:pPr>
       <w:r>
         <w:rPr>
@@ -2286,7 +2151,7 @@
     </w:p>
     <w:p>
       <w:pPr>
-        <w:pStyle w:val="style23"/>
+        <w:pStyle w:val="style22"/>
       </w:pPr>
       <w:r>
         <w:rPr>
@@ -2303,17 +2168,15 @@
     </w:p>
     <w:p>
       <w:pPr>
-        <w:pStyle w:val="style23"/>
-      </w:pPr>
-      <w:r>
-        <w:rPr>
-          <w:rFonts w:ascii="Arial" w:hAnsi="Arial"/>
-        </w:rPr>
-      </w:r>
-    </w:p>
-    <w:p>
-      <w:pPr>
-        <w:pStyle w:val="style23"/>
+        <w:pStyle w:val="style22"/>
+      </w:pPr>
+      <w:r>
+        <w:rPr/>
+      </w:r>
+    </w:p>
+    <w:p>
+      <w:pPr>
+        <w:pStyle w:val="style22"/>
       </w:pPr>
       <w:r>
         <w:rPr>
@@ -2324,17 +2187,15 @@
     </w:p>
     <w:p>
       <w:pPr>
-        <w:pStyle w:val="style23"/>
-      </w:pPr>
-      <w:r>
-        <w:rPr>
-          <w:rFonts w:ascii="Arial" w:hAnsi="Arial"/>
-        </w:rPr>
-      </w:r>
-    </w:p>
-    <w:p>
-      <w:pPr>
-        <w:pStyle w:val="style23"/>
+        <w:pStyle w:val="style22"/>
+      </w:pPr>
+      <w:r>
+        <w:rPr/>
+      </w:r>
+    </w:p>
+    <w:p>
+      <w:pPr>
+        <w:pStyle w:val="style22"/>
       </w:pPr>
       <w:r>
         <w:rPr>
@@ -2345,7 +2206,7 @@
     </w:p>
     <w:p>
       <w:pPr>
-        <w:pStyle w:val="style23"/>
+        <w:pStyle w:val="style22"/>
       </w:pPr>
       <w:r>
         <w:rPr>
@@ -2356,27 +2217,23 @@
     </w:p>
     <w:p>
       <w:pPr>
-        <w:pStyle w:val="style23"/>
-      </w:pPr>
-      <w:r>
-        <w:rPr>
-          <w:rFonts w:ascii="Arial" w:hAnsi="Arial"/>
-        </w:rPr>
-      </w:r>
-    </w:p>
-    <w:p>
-      <w:pPr>
-        <w:pStyle w:val="style23"/>
-      </w:pPr>
-      <w:r>
-        <w:rPr>
-          <w:rFonts w:ascii="Arial" w:hAnsi="Arial"/>
-        </w:rPr>
-      </w:r>
-    </w:p>
-    <w:p>
-      <w:pPr>
-        <w:pStyle w:val="style23"/>
+        <w:pStyle w:val="style22"/>
+      </w:pPr>
+      <w:r>
+        <w:rPr/>
+      </w:r>
+    </w:p>
+    <w:p>
+      <w:pPr>
+        <w:pStyle w:val="style22"/>
+      </w:pPr>
+      <w:r>
+        <w:rPr/>
+      </w:r>
+    </w:p>
+    <w:p>
+      <w:pPr>
+        <w:pStyle w:val="style22"/>
       </w:pPr>
       <w:r>
         <w:rPr>
@@ -2387,17 +2244,15 @@
     </w:p>
     <w:p>
       <w:pPr>
-        <w:pStyle w:val="style23"/>
-      </w:pPr>
-      <w:r>
-        <w:rPr>
-          <w:rFonts w:ascii="Arial" w:hAnsi="Arial"/>
-        </w:rPr>
-      </w:r>
-    </w:p>
-    <w:p>
-      <w:pPr>
-        <w:pStyle w:val="style23"/>
+        <w:pStyle w:val="style22"/>
+      </w:pPr>
+      <w:r>
+        <w:rPr/>
+      </w:r>
+    </w:p>
+    <w:p>
+      <w:pPr>
+        <w:pStyle w:val="style22"/>
       </w:pPr>
       <w:r>
         <w:rPr>
@@ -2408,7 +2263,7 @@
     </w:p>
     <w:p>
       <w:pPr>
-        <w:pStyle w:val="style23"/>
+        <w:pStyle w:val="style22"/>
       </w:pPr>
       <w:r>
         <w:rPr>
@@ -2419,7 +2274,7 @@
     </w:p>
     <w:p>
       <w:pPr>
-        <w:pStyle w:val="style23"/>
+        <w:pStyle w:val="style22"/>
       </w:pPr>
       <w:r>
         <w:rPr/>
@@ -2452,7 +2307,7 @@
     </w:pPr>
     <w:rPr>
       <w:rFonts w:ascii="Cambria" w:cs="" w:eastAsia="Droid Sans Fallback" w:hAnsi="Cambria"/>
-      <w:color w:val="auto"/>
+      <w:color w:val="00000A"/>
       <w:sz w:val="24"/>
       <w:szCs w:val="24"/>
       <w:lang w:bidi="ar-SA" w:eastAsia="en-US" w:val="en-US"/>
@@ -2473,15 +2328,10 @@
       <w:szCs w:val="21"/>
     </w:rPr>
   </w:style>
-  <w:style w:styleId="style17" w:type="character">
-    <w:name w:val="Numbering Symbols"/>
-    <w:next w:val="style17"/>
-    <w:rPr/>
-  </w:style>
-  <w:style w:styleId="style18" w:type="paragraph">
+  <w:style w:styleId="style17" w:type="paragraph">
     <w:name w:val="Heading"/>
     <w:basedOn w:val="style0"/>
-    <w:next w:val="style19"/>
+    <w:next w:val="style18"/>
     <w:pPr>
       <w:keepNext/>
       <w:spacing w:after="120" w:before="240"/>
@@ -2492,28 +2342,28 @@
       <w:szCs w:val="28"/>
     </w:rPr>
   </w:style>
-  <w:style w:styleId="style19" w:type="paragraph">
+  <w:style w:styleId="style18" w:type="paragraph">
     <w:name w:val="Text body"/>
     <w:basedOn w:val="style0"/>
-    <w:next w:val="style19"/>
+    <w:next w:val="style18"/>
     <w:pPr>
       <w:spacing w:after="120" w:before="0"/>
     </w:pPr>
     <w:rPr/>
   </w:style>
-  <w:style w:styleId="style20" w:type="paragraph">
+  <w:style w:styleId="style19" w:type="paragraph">
     <w:name w:val="List"/>
-    <w:basedOn w:val="style19"/>
-    <w:next w:val="style20"/>
+    <w:basedOn w:val="style18"/>
+    <w:next w:val="style19"/>
     <w:pPr/>
     <w:rPr>
       <w:rFonts w:cs="Lohit Hindi"/>
     </w:rPr>
   </w:style>
-  <w:style w:styleId="style21" w:type="paragraph">
+  <w:style w:styleId="style20" w:type="paragraph">
     <w:name w:val="Caption"/>
     <w:basedOn w:val="style0"/>
-    <w:next w:val="style21"/>
+    <w:next w:val="style20"/>
     <w:pPr>
       <w:suppressLineNumbers/>
       <w:spacing w:after="120" w:before="120"/>
@@ -2526,10 +2376,10 @@
       <w:szCs w:val="24"/>
     </w:rPr>
   </w:style>
-  <w:style w:styleId="style22" w:type="paragraph">
+  <w:style w:styleId="style21" w:type="paragraph">
     <w:name w:val="Index"/>
     <w:basedOn w:val="style0"/>
-    <w:next w:val="style22"/>
+    <w:next w:val="style21"/>
     <w:pPr>
       <w:suppressLineNumbers/>
     </w:pPr>
@@ -2537,10 +2387,10 @@
       <w:rFonts w:cs="Lohit Hindi"/>
     </w:rPr>
   </w:style>
-  <w:style w:styleId="style23" w:type="paragraph">
+  <w:style w:styleId="style22" w:type="paragraph">
     <w:name w:val="Plain Text"/>
     <w:basedOn w:val="style0"/>
-    <w:next w:val="style23"/>
+    <w:next w:val="style22"/>
     <w:pPr/>
     <w:rPr>
       <w:rFonts w:ascii="Courier" w:hAnsi="Courier"/>

</xml_diff>

<commit_message>
Changed imports / sources to reflect scripts being called from scons (Were called seperately at times in test development). Dynamically creates the QC folder internal folder.
</commit_message>
<xml_diff>
--- a/doc/MaAsLin_User_Guide_v1.docx
+++ b/doc/MaAsLin_User_Guide_v1.docx
@@ -1292,7 +1292,7 @@
         <w:rPr>
           <w:rFonts w:ascii="Arial" w:hAnsi="Arial"/>
         </w:rPr>
-        <w:t>The minimal requirement for a MaAsLin .read.config file is the Matrix: should be specified. Metadata needs to be named "Matadata" for the metadata section and "Abundance" for the abundance section.</w:t>
+        <w:t>The minimal requirement for a MaAsLin .read.config file is the Matrix: should be specified. Metadata needs to be named "Matadata" for the metadata section and "Abundance" for the abundance section. “Read_PCL_Rows:” is used to indicate which rows are data or metadata. Rows can be identified as ids or their row number (starting with 1, which should be an ID and not used here). If a beginning or ending name/number is missing, the rows are read from the beginning or to the end respectively.</w:t>
       </w:r>
     </w:p>
     <w:p>
@@ -1330,6 +1330,17 @@
         <w:pStyle w:val="style22"/>
       </w:pPr>
       <w:r>
+        <w:rPr>
+          <w:rFonts w:ascii="Arial" w:hAnsi="Arial"/>
+        </w:rPr>
+        <w:t>Read_PCL_Rows: -Weight</w:t>
+      </w:r>
+    </w:p>
+    <w:p>
+      <w:pPr>
+        <w:pStyle w:val="style22"/>
+      </w:pPr>
+      <w:r>
         <w:rPr/>
       </w:r>
     </w:p>
@@ -1349,18 +1360,29 @@
         <w:pStyle w:val="style22"/>
       </w:pPr>
       <w:r>
-        <w:rPr/>
-      </w:r>
-    </w:p>
-    <w:p>
-      <w:pPr>
-        <w:pStyle w:val="style22"/>
-      </w:pPr>
-      <w:r>
-        <w:rPr>
-          <w:rFonts w:ascii="Arial" w:hAnsi="Arial"/>
-        </w:rPr>
-        <w:t>With this minimal example, the delimiter of the file is assumed to be a tab, all rows and columns are read and the data types of each metadata and abundance entry are inferred by the system. If you would like more explicit control on the interpretation of the type of data you enter, use the DT_Factor:, DT_Integer:, DT_Logical:, DT_Numeric:, and DT_Ordered_Factor: Commands to force data typing.</w:t>
+        <w:rPr>
+          <w:rFonts w:ascii="Arial" w:hAnsi="Arial"/>
+        </w:rPr>
+        <w:t>Read_PCL_Rows: Bacteria-</w:t>
+      </w:r>
+    </w:p>
+    <w:p>
+      <w:pPr>
+        <w:pStyle w:val="style22"/>
+      </w:pPr>
+      <w:r>
+        <w:rPr/>
+      </w:r>
+    </w:p>
+    <w:p>
+      <w:pPr>
+        <w:pStyle w:val="style22"/>
+      </w:pPr>
+      <w:r>
+        <w:rPr>
+          <w:rFonts w:ascii="Arial" w:hAnsi="Arial"/>
+        </w:rPr>
+        <w:t>With this minimal example, the delimiter of the file is assumed to be a tab, all columns are read and the data types of each metadata and abundance entry are inferred by the system. If you would like more explicit control on the interpretation of the type of data you enter, use the “DT_Factor:”, “DT_Integer:”, “DT_Logical:”, “DT_Numeric:”, and “DT_Ordered_Factor:” Commands to force data typing. “Read_PCL_Columns:” can be used to select columns/samples in the same way rows were in the example.</w:t>
       </w:r>
     </w:p>
     <w:p>

</xml_diff>